<commit_message>
add timer to dialogue box.
</commit_message>
<xml_diff>
--- a/design document.docx
+++ b/design document.docx
@@ -293,7 +293,7 @@
           <w:numId w:val="1"/>
         </w:numPr>
         <w:rPr>
-          <w:highlight w:val="green"/>
+          <w:rFonts w:hint="eastAsia"/>
         </w:rPr>
       </w:pPr>
       <w:r>
@@ -306,6 +306,30 @@
         <w:t>center character</w:t>
       </w:r>
     </w:p>
+    <w:p>
+      <w:pPr>
+        <w:numPr>
+          <w:ilvl w:val="0"/>
+          <w:numId w:val="1"/>
+        </w:numPr>
+      </w:pPr>
+      <w:r>
+        <w:rPr>
+          <w:rFonts w:eastAsiaTheme="minorEastAsia" w:hint="eastAsia"/>
+          <w:lang w:eastAsia="ja-JP"/>
+        </w:rPr>
+        <w:t>Add timer to dialogue box.</w:t>
+      </w:r>
+    </w:p>
+    <w:p>
+      <w:r>
+        <w:rPr>
+          <w:rFonts w:ascii="Georgia" w:eastAsia="Georgia" w:hAnsi="Georgia"/>
+          <w:lang w:eastAsia="ja-JP"/>
+        </w:rPr>
+        <w:t>Ideas for the game</w:t>
+      </w:r>
+    </w:p>
     <w:p/>
     <w:p>
       <w:r>
@@ -313,84 +337,74 @@
           <w:rFonts w:ascii="Georgia" w:eastAsia="Georgia" w:hAnsi="Georgia"/>
           <w:lang w:eastAsia="ja-JP"/>
         </w:rPr>
-        <w:t>Ideas for the game</w:t>
-      </w:r>
-    </w:p>
-    <w:p/>
-    <w:p>
+        <w:t>Sandbox</w:t>
+      </w:r>
+    </w:p>
+    <w:p>
+      <w:pPr>
+        <w:rPr>
+          <w:rFonts w:ascii="Georgia" w:eastAsiaTheme="minorEastAsia" w:hAnsi="Georgia"/>
+          <w:lang w:eastAsia="ja-JP"/>
+        </w:rPr>
+      </w:pPr>
       <w:r>
         <w:rPr>
           <w:rFonts w:ascii="Georgia" w:eastAsia="Georgia" w:hAnsi="Georgia"/>
           <w:lang w:eastAsia="ja-JP"/>
         </w:rPr>
-        <w:t>Sandbox</w:t>
-      </w:r>
-    </w:p>
-    <w:p>
-      <w:pPr>
+        <w:t xml:space="preserve">Player encouraged to head towards Negfaron in order to get access to better technology.  In order to defeat enemies in new territories you must use townspeople to prepare. </w:t>
+      </w:r>
+    </w:p>
+    <w:p>
+      <w:pPr>
+        <w:rPr>
+          <w:rFonts w:ascii="Georgia" w:eastAsiaTheme="minorEastAsia" w:hAnsi="Georgia"/>
+          <w:lang w:eastAsia="ja-JP"/>
+        </w:rPr>
+      </w:pPr>
+      <w:r>
         <w:rPr>
           <w:rFonts w:ascii="Georgia" w:eastAsiaTheme="minorEastAsia" w:hAnsi="Georgia" w:hint="eastAsia"/>
           <w:lang w:eastAsia="ja-JP"/>
         </w:rPr>
-      </w:pPr>
-      <w:r>
-        <w:rPr>
-          <w:rFonts w:ascii="Georgia" w:eastAsia="Georgia" w:hAnsi="Georgia"/>
-          <w:lang w:eastAsia="ja-JP"/>
-        </w:rPr>
-        <w:t xml:space="preserve">Player encouraged to head towards Negfaron in order to get access to better technology.  In order to defeat enemies in new territories you must use townspeople to prepare. </w:t>
-      </w:r>
-    </w:p>
-    <w:p>
-      <w:pPr>
+        <w:t xml:space="preserve">Lineage system - Hero dies after undecided game time. Children will become playable. </w:t>
+      </w:r>
+    </w:p>
+    <w:p>
+      <w:pPr>
+        <w:rPr>
+          <w:rFonts w:ascii="Georgia" w:eastAsiaTheme="minorEastAsia" w:hAnsi="Georgia"/>
+          <w:lang w:eastAsia="ja-JP"/>
+        </w:rPr>
+      </w:pPr>
+    </w:p>
+    <w:p>
+      <w:pPr>
+        <w:rPr>
+          <w:rFonts w:ascii="Georgia" w:eastAsiaTheme="minorEastAsia" w:hAnsi="Georgia"/>
+          <w:lang w:eastAsia="ja-JP"/>
+        </w:rPr>
+      </w:pPr>
+      <w:r>
         <w:rPr>
           <w:rFonts w:ascii="Georgia" w:eastAsiaTheme="minorEastAsia" w:hAnsi="Georgia" w:hint="eastAsia"/>
           <w:lang w:eastAsia="ja-JP"/>
         </w:rPr>
-      </w:pPr>
-      <w:r>
-        <w:rPr>
-          <w:rFonts w:ascii="Georgia" w:eastAsiaTheme="minorEastAsia" w:hAnsi="Georgia" w:hint="eastAsia"/>
-          <w:lang w:eastAsia="ja-JP"/>
-        </w:rPr>
-        <w:t xml:space="preserve">Lineage system - Hero dies after undecided game time. Children will become playable. </w:t>
-      </w:r>
-    </w:p>
-    <w:p>
-      <w:pPr>
-        <w:rPr>
-          <w:rFonts w:ascii="Georgia" w:eastAsiaTheme="minorEastAsia" w:hAnsi="Georgia" w:hint="eastAsia"/>
-          <w:lang w:eastAsia="ja-JP"/>
-        </w:rPr>
-      </w:pPr>
-    </w:p>
-    <w:p>
-      <w:pPr>
-        <w:rPr>
-          <w:rFonts w:ascii="Georgia" w:eastAsiaTheme="minorEastAsia" w:hAnsi="Georgia" w:hint="eastAsia"/>
-          <w:lang w:eastAsia="ja-JP"/>
-        </w:rPr>
-      </w:pPr>
-      <w:r>
-        <w:rPr>
-          <w:rFonts w:ascii="Georgia" w:eastAsiaTheme="minorEastAsia" w:hAnsi="Georgia" w:hint="eastAsia"/>
-          <w:lang w:eastAsia="ja-JP"/>
-        </w:rPr>
         <w:t>MMO will have random traits show up in characters. Depending on how successful the player is he will be able to reproduce and other players must choose a character from someones lineage.</w:t>
       </w:r>
     </w:p>
     <w:p>
       <w:pPr>
         <w:rPr>
-          <w:rFonts w:ascii="Georgia" w:eastAsiaTheme="minorEastAsia" w:hAnsi="Georgia" w:hint="eastAsia"/>
-          <w:lang w:eastAsia="ja-JP"/>
-        </w:rPr>
-      </w:pPr>
-    </w:p>
-    <w:p>
-      <w:pPr>
-        <w:rPr>
-          <w:rFonts w:ascii="Georgia" w:eastAsiaTheme="minorEastAsia" w:hAnsi="Georgia" w:hint="eastAsia"/>
+          <w:rFonts w:ascii="Georgia" w:eastAsiaTheme="minorEastAsia" w:hAnsi="Georgia"/>
+          <w:lang w:eastAsia="ja-JP"/>
+        </w:rPr>
+      </w:pPr>
+    </w:p>
+    <w:p>
+      <w:pPr>
+        <w:rPr>
+          <w:rFonts w:ascii="Georgia" w:eastAsiaTheme="minorEastAsia" w:hAnsi="Georgia"/>
           <w:lang w:eastAsia="ja-JP"/>
         </w:rPr>
       </w:pPr>

</xml_diff>